<commit_message>
Daily Checkin - Docs Only
Sunday 6/24
</commit_message>
<xml_diff>
--- a/Docs/dnwTennis-Spec.docx
+++ b/Docs/dnwTennis-Spec.docx
@@ -4,20 +4,11 @@
   <w:body>
     <w:p>
       <w:pPr>
-        <w:rPr>
-          <w:b/>
-          <w:sz w:val="36"/>
-          <w:szCs w:val="36"/>
-        </w:rPr>
+        <w:pStyle w:val="Title"/>
       </w:pPr>
       <w:proofErr w:type="spellStart"/>
       <w:proofErr w:type="gramStart"/>
       <w:r>
-        <w:rPr>
-          <w:b/>
-          <w:sz w:val="36"/>
-          <w:szCs w:val="36"/>
-        </w:rPr>
         <w:t>dnwTennis</w:t>
       </w:r>
       <w:proofErr w:type="spellEnd"/>
@@ -35,7 +26,23 @@
           <w:sz w:val="28"/>
           <w:szCs w:val="28"/>
         </w:rPr>
-        <w:t>A camp registration application</w:t>
+        <w:t xml:space="preserve">A camp registration </w:t>
+      </w:r>
+      <w:r>
+        <w:rPr>
+          <w:sz w:val="28"/>
+          <w:szCs w:val="28"/>
+        </w:rPr>
+        <w:t>sy</w:t>
+      </w:r>
+      <w:bookmarkStart w:id="0" w:name="_GoBack"/>
+      <w:bookmarkEnd w:id="0"/>
+      <w:r>
+        <w:rPr>
+          <w:sz w:val="28"/>
+          <w:szCs w:val="28"/>
+        </w:rPr>
+        <w:t>stem</w:t>
       </w:r>
     </w:p>
     <w:p>
@@ -57,15 +64,29 @@
           <w:sz w:val="28"/>
           <w:szCs w:val="28"/>
         </w:rPr>
-        <w:t xml:space="preserve"> – Version 2.1</w:t>
-      </w:r>
-    </w:p>
-    <w:p>
-      <w:pPr>
+        <w:t xml:space="preserve"> – Version 2</w:t>
+      </w:r>
+      <w:r>
         <w:rPr>
           <w:sz w:val="28"/>
           <w:szCs w:val="28"/>
         </w:rPr>
+        <w:t>015</w:t>
+      </w:r>
+      <w:r>
+        <w:rPr>
+          <w:sz w:val="28"/>
+          <w:szCs w:val="28"/>
+        </w:rPr>
+        <w:t>.1</w:t>
+      </w:r>
+    </w:p>
+    <w:p>
+      <w:pPr>
+        <w:rPr>
+          <w:sz w:val="28"/>
+          <w:szCs w:val="28"/>
+        </w:rPr>
       </w:pPr>
     </w:p>
     <w:p>
@@ -84,7 +105,7 @@
         <w:rPr>
           <w:b/>
         </w:rPr>
-        <w:t xml:space="preserve"> – V2.1</w:t>
+        <w:t xml:space="preserve"> – V2015.01</w:t>
       </w:r>
     </w:p>
     <w:p>
@@ -117,18 +138,322 @@
       </w:r>
     </w:p>
     <w:p/>
+    <w:sdt>
+      <w:sdtPr>
+        <w:id w:val="600919709"/>
+        <w:docPartObj>
+          <w:docPartGallery w:val="Table of Contents"/>
+          <w:docPartUnique/>
+        </w:docPartObj>
+      </w:sdtPr>
+      <w:sdtEndPr>
+        <w:rPr>
+          <w:rFonts w:asciiTheme="minorHAnsi" w:eastAsiaTheme="minorEastAsia" w:hAnsiTheme="minorHAnsi" w:cstheme="minorBidi"/>
+          <w:noProof/>
+          <w:color w:val="auto"/>
+          <w:sz w:val="24"/>
+          <w:szCs w:val="24"/>
+        </w:rPr>
+      </w:sdtEndPr>
+      <w:sdtContent>
+        <w:p>
+          <w:pPr>
+            <w:pStyle w:val="TOCHeading"/>
+          </w:pPr>
+          <w:r>
+            <w:t>Table of Contents</w:t>
+          </w:r>
+        </w:p>
+        <w:p>
+          <w:pPr>
+            <w:pStyle w:val="TOC1"/>
+            <w:tabs>
+              <w:tab w:val="right" w:leader="dot" w:pos="8630"/>
+            </w:tabs>
+            <w:rPr>
+              <w:b w:val="0"/>
+              <w:noProof/>
+              <w:lang w:eastAsia="ja-JP"/>
+            </w:rPr>
+          </w:pPr>
+          <w:r>
+            <w:rPr>
+              <w:b w:val="0"/>
+            </w:rPr>
+            <w:fldChar w:fldCharType="begin"/>
+          </w:r>
+          <w:r>
+            <w:instrText xml:space="preserve"> TOC \o "1-3" \h \z \u </w:instrText>
+          </w:r>
+          <w:r>
+            <w:rPr>
+              <w:b w:val="0"/>
+            </w:rPr>
+            <w:fldChar w:fldCharType="separate"/>
+          </w:r>
+          <w:r>
+            <w:rPr>
+              <w:noProof/>
+            </w:rPr>
+            <w:t>Features Summary</w:t>
+          </w:r>
+          <w:r>
+            <w:rPr>
+              <w:noProof/>
+            </w:rPr>
+            <w:tab/>
+          </w:r>
+          <w:r>
+            <w:rPr>
+              <w:noProof/>
+            </w:rPr>
+            <w:fldChar w:fldCharType="begin"/>
+          </w:r>
+          <w:r>
+            <w:rPr>
+              <w:noProof/>
+            </w:rPr>
+            <w:instrText xml:space="preserve"> PAGEREF _Toc265215848 \h </w:instrText>
+          </w:r>
+          <w:r>
+            <w:rPr>
+              <w:noProof/>
+            </w:rPr>
+          </w:r>
+          <w:r>
+            <w:rPr>
+              <w:noProof/>
+            </w:rPr>
+            <w:fldChar w:fldCharType="separate"/>
+          </w:r>
+          <w:r>
+            <w:rPr>
+              <w:noProof/>
+            </w:rPr>
+            <w:t>1</w:t>
+          </w:r>
+          <w:r>
+            <w:rPr>
+              <w:noProof/>
+            </w:rPr>
+            <w:fldChar w:fldCharType="end"/>
+          </w:r>
+        </w:p>
+        <w:p>
+          <w:pPr>
+            <w:pStyle w:val="TOC1"/>
+            <w:tabs>
+              <w:tab w:val="right" w:leader="dot" w:pos="8630"/>
+            </w:tabs>
+            <w:rPr>
+              <w:b w:val="0"/>
+              <w:noProof/>
+              <w:lang w:eastAsia="ja-JP"/>
+            </w:rPr>
+          </w:pPr>
+          <w:r>
+            <w:rPr>
+              <w:noProof/>
+            </w:rPr>
+            <w:t>ReWrite</w:t>
+          </w:r>
+          <w:r>
+            <w:rPr>
+              <w:noProof/>
+            </w:rPr>
+            <w:tab/>
+          </w:r>
+          <w:r>
+            <w:rPr>
+              <w:noProof/>
+            </w:rPr>
+            <w:fldChar w:fldCharType="begin"/>
+          </w:r>
+          <w:r>
+            <w:rPr>
+              <w:noProof/>
+            </w:rPr>
+            <w:instrText xml:space="preserve"> PAGEREF _Toc265215849 \h </w:instrText>
+          </w:r>
+          <w:r>
+            <w:rPr>
+              <w:noProof/>
+            </w:rPr>
+          </w:r>
+          <w:r>
+            <w:rPr>
+              <w:noProof/>
+            </w:rPr>
+            <w:fldChar w:fldCharType="separate"/>
+          </w:r>
+          <w:r>
+            <w:rPr>
+              <w:noProof/>
+            </w:rPr>
+            <w:t>2</w:t>
+          </w:r>
+          <w:r>
+            <w:rPr>
+              <w:noProof/>
+            </w:rPr>
+            <w:fldChar w:fldCharType="end"/>
+          </w:r>
+        </w:p>
+        <w:p>
+          <w:pPr>
+            <w:pStyle w:val="TOC1"/>
+            <w:tabs>
+              <w:tab w:val="right" w:leader="dot" w:pos="8630"/>
+            </w:tabs>
+            <w:rPr>
+              <w:b w:val="0"/>
+              <w:noProof/>
+              <w:lang w:eastAsia="ja-JP"/>
+            </w:rPr>
+          </w:pPr>
+          <w:r>
+            <w:rPr>
+              <w:noProof/>
+            </w:rPr>
+            <w:t>System tracks more than one camp</w:t>
+          </w:r>
+          <w:r>
+            <w:rPr>
+              <w:noProof/>
+            </w:rPr>
+            <w:tab/>
+          </w:r>
+          <w:r>
+            <w:rPr>
+              <w:noProof/>
+            </w:rPr>
+            <w:fldChar w:fldCharType="begin"/>
+          </w:r>
+          <w:r>
+            <w:rPr>
+              <w:noProof/>
+            </w:rPr>
+            <w:instrText xml:space="preserve"> PAGEREF _Toc265215850 \h </w:instrText>
+          </w:r>
+          <w:r>
+            <w:rPr>
+              <w:noProof/>
+            </w:rPr>
+          </w:r>
+          <w:r>
+            <w:rPr>
+              <w:noProof/>
+            </w:rPr>
+            <w:fldChar w:fldCharType="separate"/>
+          </w:r>
+          <w:r>
+            <w:rPr>
+              <w:noProof/>
+            </w:rPr>
+            <w:t>2</w:t>
+          </w:r>
+          <w:r>
+            <w:rPr>
+              <w:noProof/>
+            </w:rPr>
+            <w:fldChar w:fldCharType="end"/>
+          </w:r>
+        </w:p>
+        <w:p>
+          <w:pPr>
+            <w:pStyle w:val="TOC1"/>
+            <w:tabs>
+              <w:tab w:val="right" w:leader="dot" w:pos="8630"/>
+            </w:tabs>
+            <w:rPr>
+              <w:b w:val="0"/>
+              <w:noProof/>
+              <w:lang w:eastAsia="ja-JP"/>
+            </w:rPr>
+          </w:pPr>
+          <w:r>
+            <w:rPr>
+              <w:noProof/>
+            </w:rPr>
+            <w:t>Logins</w:t>
+          </w:r>
+          <w:r>
+            <w:rPr>
+              <w:noProof/>
+            </w:rPr>
+            <w:tab/>
+          </w:r>
+          <w:r>
+            <w:rPr>
+              <w:noProof/>
+            </w:rPr>
+            <w:fldChar w:fldCharType="begin"/>
+          </w:r>
+          <w:r>
+            <w:rPr>
+              <w:noProof/>
+            </w:rPr>
+            <w:instrText xml:space="preserve"> PAGEREF _Toc265215851 \h </w:instrText>
+          </w:r>
+          <w:r>
+            <w:rPr>
+              <w:noProof/>
+            </w:rPr>
+          </w:r>
+          <w:r>
+            <w:rPr>
+              <w:noProof/>
+            </w:rPr>
+            <w:fldChar w:fldCharType="separate"/>
+          </w:r>
+          <w:r>
+            <w:rPr>
+              <w:noProof/>
+            </w:rPr>
+            <w:t>2</w:t>
+          </w:r>
+          <w:r>
+            <w:rPr>
+              <w:noProof/>
+            </w:rPr>
+            <w:fldChar w:fldCharType="end"/>
+          </w:r>
+        </w:p>
+        <w:p>
+          <w:r>
+            <w:rPr>
+              <w:b/>
+              <w:bCs/>
+              <w:noProof/>
+            </w:rPr>
+            <w:fldChar w:fldCharType="end"/>
+          </w:r>
+        </w:p>
+      </w:sdtContent>
+    </w:sdt>
     <w:p>
       <w:pPr>
         <w:rPr>
           <w:b/>
         </w:rPr>
       </w:pPr>
-      <w:r>
+    </w:p>
+    <w:p>
+      <w:pPr>
         <w:rPr>
           <w:b/>
         </w:rPr>
-        <w:t>Features List</w:t>
-      </w:r>
+      </w:pPr>
+    </w:p>
+    <w:p>
+      <w:pPr>
+        <w:pStyle w:val="Heading1"/>
+      </w:pPr>
+      <w:bookmarkStart w:id="1" w:name="_Toc265215848"/>
+      <w:r>
+        <w:t>Features Summary</w:t>
+      </w:r>
+      <w:bookmarkEnd w:id="1"/>
     </w:p>
     <w:p>
       <w:pPr>
@@ -405,6 +730,14 @@
       <w:r>
         <w:t>Display problem with screens where radio buttons scroll in table cell</w:t>
       </w:r>
+      <w:r>
+        <w:t xml:space="preserve"> on </w:t>
+      </w:r>
+      <w:proofErr w:type="spellStart"/>
+      <w:r>
+        <w:t>ipad</w:t>
+      </w:r>
+      <w:proofErr w:type="spellEnd"/>
     </w:p>
     <w:p>
       <w:pPr>
@@ -430,6 +763,7 @@
         <w:rPr>
           <w:rFonts w:cs="Lucida Grande"/>
         </w:rPr>
+        <w:lastRenderedPageBreak/>
         <w:t>Y</w:t>
       </w:r>
       <w:r>
@@ -497,113 +831,104 @@
     <w:p/>
     <w:p>
       <w:pPr>
+        <w:pStyle w:val="Heading1"/>
+      </w:pPr>
+      <w:bookmarkStart w:id="2" w:name="_Toc265215849"/>
+      <w:proofErr w:type="spellStart"/>
+      <w:r>
+        <w:t>ReWrite</w:t>
+      </w:r>
+      <w:bookmarkEnd w:id="2"/>
+      <w:proofErr w:type="spellEnd"/>
+    </w:p>
+    <w:p>
+      <w:r>
+        <w:t xml:space="preserve">I have tried to come up with some good reasons for the rewrite but they are all made up. The real reason I am rewriting this is because I want to write a complete application in GO using </w:t>
+      </w:r>
+      <w:proofErr w:type="spellStart"/>
+      <w:r>
+        <w:t>mongoDB</w:t>
+      </w:r>
+      <w:proofErr w:type="spellEnd"/>
+      <w:r>
+        <w:t xml:space="preserve">. So there – I said it. The original selection of PHP had more to do with what was supported at </w:t>
+      </w:r>
+      <w:proofErr w:type="spellStart"/>
+      <w:r>
+        <w:t>Dreamhost</w:t>
+      </w:r>
+      <w:proofErr w:type="spellEnd"/>
+      <w:r>
+        <w:t xml:space="preserve"> where the site is hosted. </w:t>
+      </w:r>
+    </w:p>
+    <w:p/>
+    <w:p>
+      <w:r>
+        <w:t>The following</w:t>
+      </w:r>
+      <w:r>
+        <w:t xml:space="preserve"> packages</w:t>
+      </w:r>
+      <w:r>
+        <w:t xml:space="preserve"> and libraries will be used in the rewrite</w:t>
+      </w:r>
+      <w:r>
+        <w:t>:</w:t>
+      </w:r>
+    </w:p>
+    <w:p>
+      <w:pPr>
+        <w:pStyle w:val="ListParagraph"/>
+        <w:numPr>
+          <w:ilvl w:val="0"/>
+          <w:numId w:val="3"/>
+        </w:numPr>
+      </w:pPr>
+      <w:r>
+        <w:t>MGO – Labix.Org</w:t>
+      </w:r>
+    </w:p>
+    <w:p>
+      <w:pPr>
+        <w:pStyle w:val="ListParagraph"/>
+        <w:numPr>
+          <w:ilvl w:val="0"/>
+          <w:numId w:val="3"/>
+        </w:numPr>
+      </w:pPr>
+      <w:r>
+        <w:t xml:space="preserve">Gorilla MUX – </w:t>
+      </w:r>
+    </w:p>
+    <w:p>
+      <w:pPr>
+        <w:pStyle w:val="ListParagraph"/>
+        <w:numPr>
+          <w:ilvl w:val="0"/>
+          <w:numId w:val="3"/>
+        </w:numPr>
+      </w:pPr>
+      <w:r>
+        <w:t>Bootstrap – The Twitter CSS Package</w:t>
+      </w:r>
+    </w:p>
+    <w:p>
+      <w:pPr>
         <w:rPr>
           <w:b/>
         </w:rPr>
       </w:pPr>
-      <w:proofErr w:type="spellStart"/>
-      <w:r>
-        <w:rPr>
-          <w:b/>
-        </w:rPr>
-        <w:t>ReWrite</w:t>
-      </w:r>
-      <w:proofErr w:type="spellEnd"/>
-    </w:p>
-    <w:p>
-      <w:r>
-        <w:lastRenderedPageBreak/>
-        <w:t xml:space="preserve">I have tried to come up with some good reasons for the rewrite but they are all made up. The real reason I am rewriting this is because I want to write a complete application in GO using </w:t>
-      </w:r>
-      <w:proofErr w:type="spellStart"/>
-      <w:r>
-        <w:t>mongoDB</w:t>
-      </w:r>
-      <w:proofErr w:type="spellEnd"/>
-      <w:r>
-        <w:t xml:space="preserve">. So there – I said it. The original selection of PHP had more to do with what was supported at </w:t>
-      </w:r>
-      <w:proofErr w:type="spellStart"/>
-      <w:r>
-        <w:t>Dreamhost</w:t>
-      </w:r>
-      <w:proofErr w:type="spellEnd"/>
-      <w:r>
-        <w:t xml:space="preserve"> where the site is hosted. </w:t>
-      </w:r>
-    </w:p>
-    <w:p/>
-    <w:p>
-      <w:bookmarkStart w:id="0" w:name="_GoBack"/>
-      <w:r>
-        <w:t>The following</w:t>
-      </w:r>
-      <w:r>
-        <w:t xml:space="preserve"> packages</w:t>
-      </w:r>
-      <w:r>
-        <w:t xml:space="preserve"> and libraries will be used in the rewrite</w:t>
-      </w:r>
-      <w:r>
-        <w:t>:</w:t>
-      </w:r>
-    </w:p>
-    <w:bookmarkEnd w:id="0"/>
-    <w:p>
-      <w:pPr>
-        <w:pStyle w:val="ListParagraph"/>
-        <w:numPr>
-          <w:ilvl w:val="0"/>
-          <w:numId w:val="3"/>
-        </w:numPr>
-      </w:pPr>
-      <w:r>
-        <w:t>MGO – Labix.Org</w:t>
-      </w:r>
-    </w:p>
-    <w:p>
-      <w:pPr>
-        <w:pStyle w:val="ListParagraph"/>
-        <w:numPr>
-          <w:ilvl w:val="0"/>
-          <w:numId w:val="3"/>
-        </w:numPr>
-      </w:pPr>
-      <w:r>
-        <w:t xml:space="preserve">Gorilla MUX – </w:t>
-      </w:r>
-    </w:p>
-    <w:p>
-      <w:pPr>
-        <w:pStyle w:val="ListParagraph"/>
-        <w:numPr>
-          <w:ilvl w:val="0"/>
-          <w:numId w:val="3"/>
-        </w:numPr>
-      </w:pPr>
-      <w:r>
-        <w:t>Bootstrap – The Twitter CSS Package</w:t>
-      </w:r>
-    </w:p>
-    <w:p>
-      <w:pPr>
-        <w:rPr>
-          <w:b/>
-        </w:rPr>
-      </w:pPr>
-    </w:p>
-    <w:p>
-      <w:pPr>
-        <w:rPr>
-          <w:b/>
-        </w:rPr>
-      </w:pPr>
-      <w:r>
-        <w:rPr>
-          <w:b/>
-        </w:rPr>
+    </w:p>
+    <w:p>
+      <w:pPr>
+        <w:pStyle w:val="Heading1"/>
+      </w:pPr>
+      <w:bookmarkStart w:id="3" w:name="_Toc265215850"/>
+      <w:r>
         <w:t>System tracks more than one camp</w:t>
       </w:r>
+      <w:bookmarkEnd w:id="3"/>
     </w:p>
     <w:p>
       <w:pPr>
@@ -625,16 +950,13 @@
     <w:p/>
     <w:p>
       <w:pPr>
-        <w:rPr>
-          <w:b/>
-        </w:rPr>
-      </w:pPr>
-      <w:r>
-        <w:rPr>
-          <w:b/>
-        </w:rPr>
+        <w:pStyle w:val="Heading1"/>
+      </w:pPr>
+      <w:bookmarkStart w:id="4" w:name="_Toc265215851"/>
+      <w:r>
         <w:t>Logins</w:t>
       </w:r>
+      <w:bookmarkEnd w:id="4"/>
     </w:p>
     <w:p>
       <w:r>
@@ -751,6 +1073,7 @@
     </w:p>
     <w:p>
       <w:r>
+        <w:lastRenderedPageBreak/>
         <w:tab/>
         <w:t>Monitors – Can access the management page in read only mode</w:t>
       </w:r>
@@ -776,6 +1099,7 @@
     </w:p>
     <w:p>
       <w:r>
+        <w:lastRenderedPageBreak/>
         <w:t>PREVIOUS WRITEUP</w:t>
       </w:r>
     </w:p>
@@ -943,7 +1267,11 @@
         <w:t xml:space="preserve">THINK HERE – There is some benefit in having some information about the individual campers </w:t>
       </w:r>
       <w:r>
-        <w:t xml:space="preserve">such as email or phone so that camp emails can optionally be sent to campers. If you are a group manager for an all-adult group that could be a benefit but if you are a group manager for a bunch of kids then that is less useful.  This implies that to generalize there needs to be some optional information about campers you can enter and an option to sign an individual camper up for camp emails.  This can add complexity to the system that should be avoided. Right now it is very simple and needs to stay that way. </w:t>
+        <w:t xml:space="preserve">such as email or phone so that camp emails can optionally be sent to campers. If you are a group manager for an all-adult group that could be a benefit but if you are a group manager for a bunch of kids then that is less useful.  </w:t>
+      </w:r>
+      <w:r>
+        <w:lastRenderedPageBreak/>
+        <w:t xml:space="preserve">This implies that to generalize there needs to be some optional information about campers you can enter and an option to sign an individual camper up for camp emails.  This can add complexity to the system that should be avoided. Right now it is very simple and needs to stay that way. </w:t>
       </w:r>
     </w:p>
     <w:p/>
@@ -2182,6 +2510,29 @@
     <w:name w:val="Normal"/>
     <w:qFormat/>
   </w:style>
+  <w:style w:type="paragraph" w:styleId="Heading1">
+    <w:name w:val="heading 1"/>
+    <w:basedOn w:val="Normal"/>
+    <w:next w:val="Normal"/>
+    <w:link w:val="Heading1Char"/>
+    <w:uiPriority w:val="9"/>
+    <w:qFormat/>
+    <w:rsid w:val="00780A12"/>
+    <w:pPr>
+      <w:keepNext/>
+      <w:keepLines/>
+      <w:spacing w:before="480"/>
+      <w:outlineLvl w:val="0"/>
+    </w:pPr>
+    <w:rPr>
+      <w:rFonts w:asciiTheme="majorHAnsi" w:eastAsiaTheme="majorEastAsia" w:hAnsiTheme="majorHAnsi" w:cstheme="majorBidi"/>
+      <w:b/>
+      <w:bCs/>
+      <w:color w:val="345A8A" w:themeColor="accent1" w:themeShade="B5"/>
+      <w:sz w:val="32"/>
+      <w:szCs w:val="32"/>
+    </w:rPr>
+  </w:style>
   <w:style w:type="character" w:default="1" w:styleId="DefaultParagraphFont">
     <w:name w:val="Default Paragraph Font"/>
     <w:uiPriority w:val="1"/>
@@ -2242,6 +2593,257 @@
       <w:ind w:left="720"/>
       <w:contextualSpacing/>
     </w:pPr>
+  </w:style>
+  <w:style w:type="character" w:customStyle="1" w:styleId="Heading1Char">
+    <w:name w:val="Heading 1 Char"/>
+    <w:basedOn w:val="DefaultParagraphFont"/>
+    <w:link w:val="Heading1"/>
+    <w:uiPriority w:val="9"/>
+    <w:rsid w:val="00780A12"/>
+    <w:rPr>
+      <w:rFonts w:asciiTheme="majorHAnsi" w:eastAsiaTheme="majorEastAsia" w:hAnsiTheme="majorHAnsi" w:cstheme="majorBidi"/>
+      <w:b/>
+      <w:bCs/>
+      <w:color w:val="345A8A" w:themeColor="accent1" w:themeShade="B5"/>
+      <w:sz w:val="32"/>
+      <w:szCs w:val="32"/>
+    </w:rPr>
+  </w:style>
+  <w:style w:type="paragraph" w:styleId="TOCHeading">
+    <w:name w:val="TOC Heading"/>
+    <w:basedOn w:val="Heading1"/>
+    <w:next w:val="Normal"/>
+    <w:uiPriority w:val="39"/>
+    <w:unhideWhenUsed/>
+    <w:qFormat/>
+    <w:rsid w:val="00780A12"/>
+    <w:pPr>
+      <w:spacing w:line="276" w:lineRule="auto"/>
+      <w:outlineLvl w:val="9"/>
+    </w:pPr>
+    <w:rPr>
+      <w:color w:val="365F91" w:themeColor="accent1" w:themeShade="BF"/>
+      <w:sz w:val="28"/>
+      <w:szCs w:val="28"/>
+    </w:rPr>
+  </w:style>
+  <w:style w:type="paragraph" w:styleId="BalloonText">
+    <w:name w:val="Balloon Text"/>
+    <w:basedOn w:val="Normal"/>
+    <w:link w:val="BalloonTextChar"/>
+    <w:uiPriority w:val="99"/>
+    <w:semiHidden/>
+    <w:unhideWhenUsed/>
+    <w:rsid w:val="00780A12"/>
+    <w:rPr>
+      <w:rFonts w:ascii="Lucida Grande" w:hAnsi="Lucida Grande" w:cs="Lucida Grande"/>
+      <w:sz w:val="18"/>
+      <w:szCs w:val="18"/>
+    </w:rPr>
+  </w:style>
+  <w:style w:type="character" w:customStyle="1" w:styleId="BalloonTextChar">
+    <w:name w:val="Balloon Text Char"/>
+    <w:basedOn w:val="DefaultParagraphFont"/>
+    <w:link w:val="BalloonText"/>
+    <w:uiPriority w:val="99"/>
+    <w:semiHidden/>
+    <w:rsid w:val="00780A12"/>
+    <w:rPr>
+      <w:rFonts w:ascii="Lucida Grande" w:hAnsi="Lucida Grande" w:cs="Lucida Grande"/>
+      <w:sz w:val="18"/>
+      <w:szCs w:val="18"/>
+    </w:rPr>
+  </w:style>
+  <w:style w:type="paragraph" w:styleId="TOC1">
+    <w:name w:val="toc 1"/>
+    <w:basedOn w:val="Normal"/>
+    <w:next w:val="Normal"/>
+    <w:autoRedefine/>
+    <w:uiPriority w:val="39"/>
+    <w:unhideWhenUsed/>
+    <w:rsid w:val="00780A12"/>
+    <w:pPr>
+      <w:spacing w:before="120"/>
+    </w:pPr>
+    <w:rPr>
+      <w:b/>
+    </w:rPr>
+  </w:style>
+  <w:style w:type="paragraph" w:styleId="TOC2">
+    <w:name w:val="toc 2"/>
+    <w:basedOn w:val="Normal"/>
+    <w:next w:val="Normal"/>
+    <w:autoRedefine/>
+    <w:uiPriority w:val="39"/>
+    <w:semiHidden/>
+    <w:unhideWhenUsed/>
+    <w:rsid w:val="00780A12"/>
+    <w:pPr>
+      <w:ind w:left="240"/>
+    </w:pPr>
+    <w:rPr>
+      <w:b/>
+      <w:sz w:val="22"/>
+      <w:szCs w:val="22"/>
+    </w:rPr>
+  </w:style>
+  <w:style w:type="paragraph" w:styleId="TOC3">
+    <w:name w:val="toc 3"/>
+    <w:basedOn w:val="Normal"/>
+    <w:next w:val="Normal"/>
+    <w:autoRedefine/>
+    <w:uiPriority w:val="39"/>
+    <w:semiHidden/>
+    <w:unhideWhenUsed/>
+    <w:rsid w:val="00780A12"/>
+    <w:pPr>
+      <w:ind w:left="480"/>
+    </w:pPr>
+    <w:rPr>
+      <w:sz w:val="22"/>
+      <w:szCs w:val="22"/>
+    </w:rPr>
+  </w:style>
+  <w:style w:type="paragraph" w:styleId="TOC4">
+    <w:name w:val="toc 4"/>
+    <w:basedOn w:val="Normal"/>
+    <w:next w:val="Normal"/>
+    <w:autoRedefine/>
+    <w:uiPriority w:val="39"/>
+    <w:semiHidden/>
+    <w:unhideWhenUsed/>
+    <w:rsid w:val="00780A12"/>
+    <w:pPr>
+      <w:ind w:left="720"/>
+    </w:pPr>
+    <w:rPr>
+      <w:sz w:val="20"/>
+      <w:szCs w:val="20"/>
+    </w:rPr>
+  </w:style>
+  <w:style w:type="paragraph" w:styleId="TOC5">
+    <w:name w:val="toc 5"/>
+    <w:basedOn w:val="Normal"/>
+    <w:next w:val="Normal"/>
+    <w:autoRedefine/>
+    <w:uiPriority w:val="39"/>
+    <w:semiHidden/>
+    <w:unhideWhenUsed/>
+    <w:rsid w:val="00780A12"/>
+    <w:pPr>
+      <w:ind w:left="960"/>
+    </w:pPr>
+    <w:rPr>
+      <w:sz w:val="20"/>
+      <w:szCs w:val="20"/>
+    </w:rPr>
+  </w:style>
+  <w:style w:type="paragraph" w:styleId="TOC6">
+    <w:name w:val="toc 6"/>
+    <w:basedOn w:val="Normal"/>
+    <w:next w:val="Normal"/>
+    <w:autoRedefine/>
+    <w:uiPriority w:val="39"/>
+    <w:semiHidden/>
+    <w:unhideWhenUsed/>
+    <w:rsid w:val="00780A12"/>
+    <w:pPr>
+      <w:ind w:left="1200"/>
+    </w:pPr>
+    <w:rPr>
+      <w:sz w:val="20"/>
+      <w:szCs w:val="20"/>
+    </w:rPr>
+  </w:style>
+  <w:style w:type="paragraph" w:styleId="TOC7">
+    <w:name w:val="toc 7"/>
+    <w:basedOn w:val="Normal"/>
+    <w:next w:val="Normal"/>
+    <w:autoRedefine/>
+    <w:uiPriority w:val="39"/>
+    <w:semiHidden/>
+    <w:unhideWhenUsed/>
+    <w:rsid w:val="00780A12"/>
+    <w:pPr>
+      <w:ind w:left="1440"/>
+    </w:pPr>
+    <w:rPr>
+      <w:sz w:val="20"/>
+      <w:szCs w:val="20"/>
+    </w:rPr>
+  </w:style>
+  <w:style w:type="paragraph" w:styleId="TOC8">
+    <w:name w:val="toc 8"/>
+    <w:basedOn w:val="Normal"/>
+    <w:next w:val="Normal"/>
+    <w:autoRedefine/>
+    <w:uiPriority w:val="39"/>
+    <w:semiHidden/>
+    <w:unhideWhenUsed/>
+    <w:rsid w:val="00780A12"/>
+    <w:pPr>
+      <w:ind w:left="1680"/>
+    </w:pPr>
+    <w:rPr>
+      <w:sz w:val="20"/>
+      <w:szCs w:val="20"/>
+    </w:rPr>
+  </w:style>
+  <w:style w:type="paragraph" w:styleId="TOC9">
+    <w:name w:val="toc 9"/>
+    <w:basedOn w:val="Normal"/>
+    <w:next w:val="Normal"/>
+    <w:autoRedefine/>
+    <w:uiPriority w:val="39"/>
+    <w:semiHidden/>
+    <w:unhideWhenUsed/>
+    <w:rsid w:val="00780A12"/>
+    <w:pPr>
+      <w:ind w:left="1920"/>
+    </w:pPr>
+    <w:rPr>
+      <w:sz w:val="20"/>
+      <w:szCs w:val="20"/>
+    </w:rPr>
+  </w:style>
+  <w:style w:type="paragraph" w:styleId="Title">
+    <w:name w:val="Title"/>
+    <w:basedOn w:val="Normal"/>
+    <w:next w:val="Normal"/>
+    <w:link w:val="TitleChar"/>
+    <w:uiPriority w:val="10"/>
+    <w:qFormat/>
+    <w:rsid w:val="00780A12"/>
+    <w:pPr>
+      <w:pBdr>
+        <w:bottom w:val="single" w:sz="8" w:space="4" w:color="4F81BD" w:themeColor="accent1"/>
+      </w:pBdr>
+      <w:spacing w:after="300"/>
+      <w:contextualSpacing/>
+    </w:pPr>
+    <w:rPr>
+      <w:rFonts w:asciiTheme="majorHAnsi" w:eastAsiaTheme="majorEastAsia" w:hAnsiTheme="majorHAnsi" w:cstheme="majorBidi"/>
+      <w:color w:val="17365D" w:themeColor="text2" w:themeShade="BF"/>
+      <w:spacing w:val="5"/>
+      <w:kern w:val="28"/>
+      <w:sz w:val="52"/>
+      <w:szCs w:val="52"/>
+    </w:rPr>
+  </w:style>
+  <w:style w:type="character" w:customStyle="1" w:styleId="TitleChar">
+    <w:name w:val="Title Char"/>
+    <w:basedOn w:val="DefaultParagraphFont"/>
+    <w:link w:val="Title"/>
+    <w:uiPriority w:val="10"/>
+    <w:rsid w:val="00780A12"/>
+    <w:rPr>
+      <w:rFonts w:asciiTheme="majorHAnsi" w:eastAsiaTheme="majorEastAsia" w:hAnsiTheme="majorHAnsi" w:cstheme="majorBidi"/>
+      <w:color w:val="17365D" w:themeColor="text2" w:themeShade="BF"/>
+      <w:spacing w:val="5"/>
+      <w:kern w:val="28"/>
+      <w:sz w:val="52"/>
+      <w:szCs w:val="52"/>
+    </w:rPr>
   </w:style>
 </w:styles>
 </file>
@@ -2402,6 +3004,29 @@
     <w:name w:val="Normal"/>
     <w:qFormat/>
   </w:style>
+  <w:style w:type="paragraph" w:styleId="Heading1">
+    <w:name w:val="heading 1"/>
+    <w:basedOn w:val="Normal"/>
+    <w:next w:val="Normal"/>
+    <w:link w:val="Heading1Char"/>
+    <w:uiPriority w:val="9"/>
+    <w:qFormat/>
+    <w:rsid w:val="00780A12"/>
+    <w:pPr>
+      <w:keepNext/>
+      <w:keepLines/>
+      <w:spacing w:before="480"/>
+      <w:outlineLvl w:val="0"/>
+    </w:pPr>
+    <w:rPr>
+      <w:rFonts w:asciiTheme="majorHAnsi" w:eastAsiaTheme="majorEastAsia" w:hAnsiTheme="majorHAnsi" w:cstheme="majorBidi"/>
+      <w:b/>
+      <w:bCs/>
+      <w:color w:val="345A8A" w:themeColor="accent1" w:themeShade="B5"/>
+      <w:sz w:val="32"/>
+      <w:szCs w:val="32"/>
+    </w:rPr>
+  </w:style>
   <w:style w:type="character" w:default="1" w:styleId="DefaultParagraphFont">
     <w:name w:val="Default Paragraph Font"/>
     <w:uiPriority w:val="1"/>
@@ -2462,6 +3087,257 @@
       <w:ind w:left="720"/>
       <w:contextualSpacing/>
     </w:pPr>
+  </w:style>
+  <w:style w:type="character" w:customStyle="1" w:styleId="Heading1Char">
+    <w:name w:val="Heading 1 Char"/>
+    <w:basedOn w:val="DefaultParagraphFont"/>
+    <w:link w:val="Heading1"/>
+    <w:uiPriority w:val="9"/>
+    <w:rsid w:val="00780A12"/>
+    <w:rPr>
+      <w:rFonts w:asciiTheme="majorHAnsi" w:eastAsiaTheme="majorEastAsia" w:hAnsiTheme="majorHAnsi" w:cstheme="majorBidi"/>
+      <w:b/>
+      <w:bCs/>
+      <w:color w:val="345A8A" w:themeColor="accent1" w:themeShade="B5"/>
+      <w:sz w:val="32"/>
+      <w:szCs w:val="32"/>
+    </w:rPr>
+  </w:style>
+  <w:style w:type="paragraph" w:styleId="TOCHeading">
+    <w:name w:val="TOC Heading"/>
+    <w:basedOn w:val="Heading1"/>
+    <w:next w:val="Normal"/>
+    <w:uiPriority w:val="39"/>
+    <w:unhideWhenUsed/>
+    <w:qFormat/>
+    <w:rsid w:val="00780A12"/>
+    <w:pPr>
+      <w:spacing w:line="276" w:lineRule="auto"/>
+      <w:outlineLvl w:val="9"/>
+    </w:pPr>
+    <w:rPr>
+      <w:color w:val="365F91" w:themeColor="accent1" w:themeShade="BF"/>
+      <w:sz w:val="28"/>
+      <w:szCs w:val="28"/>
+    </w:rPr>
+  </w:style>
+  <w:style w:type="paragraph" w:styleId="BalloonText">
+    <w:name w:val="Balloon Text"/>
+    <w:basedOn w:val="Normal"/>
+    <w:link w:val="BalloonTextChar"/>
+    <w:uiPriority w:val="99"/>
+    <w:semiHidden/>
+    <w:unhideWhenUsed/>
+    <w:rsid w:val="00780A12"/>
+    <w:rPr>
+      <w:rFonts w:ascii="Lucida Grande" w:hAnsi="Lucida Grande" w:cs="Lucida Grande"/>
+      <w:sz w:val="18"/>
+      <w:szCs w:val="18"/>
+    </w:rPr>
+  </w:style>
+  <w:style w:type="character" w:customStyle="1" w:styleId="BalloonTextChar">
+    <w:name w:val="Balloon Text Char"/>
+    <w:basedOn w:val="DefaultParagraphFont"/>
+    <w:link w:val="BalloonText"/>
+    <w:uiPriority w:val="99"/>
+    <w:semiHidden/>
+    <w:rsid w:val="00780A12"/>
+    <w:rPr>
+      <w:rFonts w:ascii="Lucida Grande" w:hAnsi="Lucida Grande" w:cs="Lucida Grande"/>
+      <w:sz w:val="18"/>
+      <w:szCs w:val="18"/>
+    </w:rPr>
+  </w:style>
+  <w:style w:type="paragraph" w:styleId="TOC1">
+    <w:name w:val="toc 1"/>
+    <w:basedOn w:val="Normal"/>
+    <w:next w:val="Normal"/>
+    <w:autoRedefine/>
+    <w:uiPriority w:val="39"/>
+    <w:unhideWhenUsed/>
+    <w:rsid w:val="00780A12"/>
+    <w:pPr>
+      <w:spacing w:before="120"/>
+    </w:pPr>
+    <w:rPr>
+      <w:b/>
+    </w:rPr>
+  </w:style>
+  <w:style w:type="paragraph" w:styleId="TOC2">
+    <w:name w:val="toc 2"/>
+    <w:basedOn w:val="Normal"/>
+    <w:next w:val="Normal"/>
+    <w:autoRedefine/>
+    <w:uiPriority w:val="39"/>
+    <w:semiHidden/>
+    <w:unhideWhenUsed/>
+    <w:rsid w:val="00780A12"/>
+    <w:pPr>
+      <w:ind w:left="240"/>
+    </w:pPr>
+    <w:rPr>
+      <w:b/>
+      <w:sz w:val="22"/>
+      <w:szCs w:val="22"/>
+    </w:rPr>
+  </w:style>
+  <w:style w:type="paragraph" w:styleId="TOC3">
+    <w:name w:val="toc 3"/>
+    <w:basedOn w:val="Normal"/>
+    <w:next w:val="Normal"/>
+    <w:autoRedefine/>
+    <w:uiPriority w:val="39"/>
+    <w:semiHidden/>
+    <w:unhideWhenUsed/>
+    <w:rsid w:val="00780A12"/>
+    <w:pPr>
+      <w:ind w:left="480"/>
+    </w:pPr>
+    <w:rPr>
+      <w:sz w:val="22"/>
+      <w:szCs w:val="22"/>
+    </w:rPr>
+  </w:style>
+  <w:style w:type="paragraph" w:styleId="TOC4">
+    <w:name w:val="toc 4"/>
+    <w:basedOn w:val="Normal"/>
+    <w:next w:val="Normal"/>
+    <w:autoRedefine/>
+    <w:uiPriority w:val="39"/>
+    <w:semiHidden/>
+    <w:unhideWhenUsed/>
+    <w:rsid w:val="00780A12"/>
+    <w:pPr>
+      <w:ind w:left="720"/>
+    </w:pPr>
+    <w:rPr>
+      <w:sz w:val="20"/>
+      <w:szCs w:val="20"/>
+    </w:rPr>
+  </w:style>
+  <w:style w:type="paragraph" w:styleId="TOC5">
+    <w:name w:val="toc 5"/>
+    <w:basedOn w:val="Normal"/>
+    <w:next w:val="Normal"/>
+    <w:autoRedefine/>
+    <w:uiPriority w:val="39"/>
+    <w:semiHidden/>
+    <w:unhideWhenUsed/>
+    <w:rsid w:val="00780A12"/>
+    <w:pPr>
+      <w:ind w:left="960"/>
+    </w:pPr>
+    <w:rPr>
+      <w:sz w:val="20"/>
+      <w:szCs w:val="20"/>
+    </w:rPr>
+  </w:style>
+  <w:style w:type="paragraph" w:styleId="TOC6">
+    <w:name w:val="toc 6"/>
+    <w:basedOn w:val="Normal"/>
+    <w:next w:val="Normal"/>
+    <w:autoRedefine/>
+    <w:uiPriority w:val="39"/>
+    <w:semiHidden/>
+    <w:unhideWhenUsed/>
+    <w:rsid w:val="00780A12"/>
+    <w:pPr>
+      <w:ind w:left="1200"/>
+    </w:pPr>
+    <w:rPr>
+      <w:sz w:val="20"/>
+      <w:szCs w:val="20"/>
+    </w:rPr>
+  </w:style>
+  <w:style w:type="paragraph" w:styleId="TOC7">
+    <w:name w:val="toc 7"/>
+    <w:basedOn w:val="Normal"/>
+    <w:next w:val="Normal"/>
+    <w:autoRedefine/>
+    <w:uiPriority w:val="39"/>
+    <w:semiHidden/>
+    <w:unhideWhenUsed/>
+    <w:rsid w:val="00780A12"/>
+    <w:pPr>
+      <w:ind w:left="1440"/>
+    </w:pPr>
+    <w:rPr>
+      <w:sz w:val="20"/>
+      <w:szCs w:val="20"/>
+    </w:rPr>
+  </w:style>
+  <w:style w:type="paragraph" w:styleId="TOC8">
+    <w:name w:val="toc 8"/>
+    <w:basedOn w:val="Normal"/>
+    <w:next w:val="Normal"/>
+    <w:autoRedefine/>
+    <w:uiPriority w:val="39"/>
+    <w:semiHidden/>
+    <w:unhideWhenUsed/>
+    <w:rsid w:val="00780A12"/>
+    <w:pPr>
+      <w:ind w:left="1680"/>
+    </w:pPr>
+    <w:rPr>
+      <w:sz w:val="20"/>
+      <w:szCs w:val="20"/>
+    </w:rPr>
+  </w:style>
+  <w:style w:type="paragraph" w:styleId="TOC9">
+    <w:name w:val="toc 9"/>
+    <w:basedOn w:val="Normal"/>
+    <w:next w:val="Normal"/>
+    <w:autoRedefine/>
+    <w:uiPriority w:val="39"/>
+    <w:semiHidden/>
+    <w:unhideWhenUsed/>
+    <w:rsid w:val="00780A12"/>
+    <w:pPr>
+      <w:ind w:left="1920"/>
+    </w:pPr>
+    <w:rPr>
+      <w:sz w:val="20"/>
+      <w:szCs w:val="20"/>
+    </w:rPr>
+  </w:style>
+  <w:style w:type="paragraph" w:styleId="Title">
+    <w:name w:val="Title"/>
+    <w:basedOn w:val="Normal"/>
+    <w:next w:val="Normal"/>
+    <w:link w:val="TitleChar"/>
+    <w:uiPriority w:val="10"/>
+    <w:qFormat/>
+    <w:rsid w:val="00780A12"/>
+    <w:pPr>
+      <w:pBdr>
+        <w:bottom w:val="single" w:sz="8" w:space="4" w:color="4F81BD" w:themeColor="accent1"/>
+      </w:pBdr>
+      <w:spacing w:after="300"/>
+      <w:contextualSpacing/>
+    </w:pPr>
+    <w:rPr>
+      <w:rFonts w:asciiTheme="majorHAnsi" w:eastAsiaTheme="majorEastAsia" w:hAnsiTheme="majorHAnsi" w:cstheme="majorBidi"/>
+      <w:color w:val="17365D" w:themeColor="text2" w:themeShade="BF"/>
+      <w:spacing w:val="5"/>
+      <w:kern w:val="28"/>
+      <w:sz w:val="52"/>
+      <w:szCs w:val="52"/>
+    </w:rPr>
+  </w:style>
+  <w:style w:type="character" w:customStyle="1" w:styleId="TitleChar">
+    <w:name w:val="Title Char"/>
+    <w:basedOn w:val="DefaultParagraphFont"/>
+    <w:link w:val="Title"/>
+    <w:uiPriority w:val="10"/>
+    <w:rsid w:val="00780A12"/>
+    <w:rPr>
+      <w:rFonts w:asciiTheme="majorHAnsi" w:eastAsiaTheme="majorEastAsia" w:hAnsiTheme="majorHAnsi" w:cstheme="majorBidi"/>
+      <w:color w:val="17365D" w:themeColor="text2" w:themeShade="BF"/>
+      <w:spacing w:val="5"/>
+      <w:kern w:val="28"/>
+      <w:sz w:val="52"/>
+      <w:szCs w:val="52"/>
+    </w:rPr>
   </w:style>
 </w:styles>
 </file>
@@ -2784,4 +3660,16 @@
   </a:objectDefaults>
   <a:extraClrSchemeLst/>
 </a:theme>
+</file>
+
+<file path=customXml/item1.xml><?xml version="1.0" encoding="utf-8"?>
+<b:Sources xmlns:b="http://schemas.openxmlformats.org/officeDocument/2006/bibliography" xmlns="http://schemas.openxmlformats.org/officeDocument/2006/bibliography" SelectedStyle="/APA.XSL" StyleName="APA"/>
+</file>
+
+<file path=customXml/itemProps1.xml><?xml version="1.0" encoding="utf-8"?>
+<ds:datastoreItem xmlns:ds="http://schemas.openxmlformats.org/officeDocument/2006/customXml" ds:itemID="{8E0D6AEB-91C6-CC4A-B64C-BB35889D0E41}">
+  <ds:schemaRefs>
+    <ds:schemaRef ds:uri="http://schemas.openxmlformats.org/officeDocument/2006/bibliography"/>
+  </ds:schemaRefs>
+</ds:datastoreItem>
 </file>
</xml_diff>